<commit_message>
updated high level requriments
</commit_message>
<xml_diff>
--- a/COMP3059-Project Vision Template.docx
+++ b/COMP3059-Project Vision Template.docx
@@ -2911,20 +2911,6 @@
     </w:p>
     <w:p>
       <w:pPr>
-        <w:rPr>
-          <w:rFonts w:ascii="Arial" w:hAnsi="Arial" w:cs="Arial"/>
-          <w:b/>
-        </w:rPr>
-      </w:pPr>
-      <w:r>
-        <w:rPr>
-          <w:rFonts w:ascii="Arial" w:hAnsi="Arial" w:cs="Arial"/>
-        </w:rPr>
-        <w:t>&lt;A brief description of scope&gt;</w:t>
-      </w:r>
-    </w:p>
-    <w:p>
-      <w:pPr>
         <w:pStyle w:val="Heading3"/>
         <w:rPr>
           <w:rFonts w:cs="Arial"/>
@@ -3221,72 +3207,8 @@
           <w:szCs w:val="24"/>
         </w:rPr>
       </w:pPr>
-      <w:r>
-        <w:rPr>
-          <w:rFonts w:ascii="Arial" w:hAnsi="Arial" w:cs="Arial"/>
-          <w:i/>
-          <w:sz w:val="24"/>
-          <w:szCs w:val="24"/>
-        </w:rPr>
-        <w:t>&lt;</w:t>
-      </w:r>
-      <w:r>
-        <w:rPr>
-          <w:rFonts w:ascii="Arial" w:eastAsia="Times New Roman" w:hAnsi="Arial" w:cs="Arial"/>
-          <w:i/>
-          <w:sz w:val="24"/>
-          <w:szCs w:val="24"/>
-        </w:rPr>
-        <w:t xml:space="preserve">This subsection provides a complete list of all documents referenced elsewhere in the </w:t>
-      </w:r>
-      <w:r>
-        <w:rPr>
-          <w:rFonts w:ascii="Arial" w:hAnsi="Arial" w:cs="Arial"/>
-          <w:i/>
-          <w:sz w:val="24"/>
-          <w:szCs w:val="24"/>
-        </w:rPr>
-        <w:t xml:space="preserve">Project </w:t>
-      </w:r>
-      <w:r>
-        <w:rPr>
-          <w:rFonts w:ascii="Arial" w:eastAsia="Times New Roman" w:hAnsi="Arial" w:cs="Arial"/>
-          <w:bCs/>
-          <w:i/>
-          <w:sz w:val="24"/>
-          <w:szCs w:val="24"/>
-        </w:rPr>
-        <w:t>Vision</w:t>
-      </w:r>
-      <w:r>
-        <w:rPr>
-          <w:rFonts w:ascii="Arial" w:eastAsia="Times New Roman" w:hAnsi="Arial" w:cs="Arial"/>
-          <w:b/>
-          <w:bCs/>
-          <w:i/>
-          <w:sz w:val="24"/>
-          <w:szCs w:val="24"/>
-        </w:rPr>
-        <w:t xml:space="preserve">. </w:t>
-      </w:r>
-      <w:r>
-        <w:rPr>
-          <w:rFonts w:ascii="Arial" w:eastAsia="Times New Roman" w:hAnsi="Arial" w:cs="Arial"/>
-          <w:i/>
-          <w:sz w:val="24"/>
-          <w:szCs w:val="24"/>
-        </w:rPr>
-        <w:t>Identify each document by title, report number if applicable, date, and publishing organization. Specify the sources from which the references can be obtained. This information may be provided by reference to an appendix or to another document</w:t>
-      </w:r>
-      <w:r>
-        <w:rPr>
-          <w:rFonts w:ascii="Arial" w:hAnsi="Arial" w:cs="Arial"/>
-          <w:i/>
-          <w:sz w:val="24"/>
-          <w:szCs w:val="24"/>
-        </w:rPr>
-        <w:t>&gt;</w:t>
-      </w:r>
+      <w:bookmarkStart w:id="7" w:name="_GoBack"/>
+      <w:bookmarkEnd w:id="7"/>
     </w:p>
     <w:tbl>
       <w:tblPr>
@@ -3629,7 +3551,7 @@
           <w:rFonts w:cs="Arial"/>
         </w:rPr>
       </w:pPr>
-      <w:bookmarkStart w:id="7" w:name="_Toc19888679"/>
+      <w:bookmarkStart w:id="8" w:name="_Toc19888679"/>
       <w:r>
         <w:rPr>
           <w:rFonts w:cs="Arial"/>
@@ -3637,7 +3559,7 @@
         <w:lastRenderedPageBreak/>
         <w:t>Positioning</w:t>
       </w:r>
-      <w:bookmarkEnd w:id="7"/>
+      <w:bookmarkEnd w:id="8"/>
       <w:r>
         <w:rPr>
           <w:rFonts w:cs="Arial"/>
@@ -3653,14 +3575,14 @@
           <w:rFonts w:cs="Arial"/>
         </w:rPr>
       </w:pPr>
-      <w:bookmarkStart w:id="8" w:name="_Toc19888680"/>
+      <w:bookmarkStart w:id="9" w:name="_Toc19888680"/>
       <w:r>
         <w:rPr>
           <w:rFonts w:cs="Arial"/>
         </w:rPr>
         <w:t>Business Opportunity</w:t>
       </w:r>
-      <w:bookmarkEnd w:id="8"/>
+      <w:bookmarkEnd w:id="9"/>
       <w:r>
         <w:rPr>
           <w:rFonts w:cs="Arial"/>
@@ -3701,14 +3623,14 @@
           <w:rFonts w:cs="Arial"/>
         </w:rPr>
       </w:pPr>
-      <w:bookmarkStart w:id="9" w:name="_Toc19888681"/>
+      <w:bookmarkStart w:id="10" w:name="_Toc19888681"/>
       <w:r>
         <w:rPr>
           <w:rFonts w:cs="Arial"/>
         </w:rPr>
         <w:t>Problem Statement</w:t>
       </w:r>
-      <w:bookmarkEnd w:id="9"/>
+      <w:bookmarkEnd w:id="10"/>
     </w:p>
     <w:p>
       <w:pPr>
@@ -3993,14 +3915,14 @@
           <w:rFonts w:cs="Arial"/>
         </w:rPr>
       </w:pPr>
-      <w:bookmarkStart w:id="10" w:name="_Toc19888682"/>
+      <w:bookmarkStart w:id="11" w:name="_Toc19888682"/>
       <w:r>
         <w:rPr>
           <w:rFonts w:cs="Arial"/>
         </w:rPr>
         <w:t>Product Position Statement</w:t>
       </w:r>
-      <w:bookmarkEnd w:id="10"/>
+      <w:bookmarkEnd w:id="11"/>
     </w:p>
     <w:p>
       <w:pPr>
@@ -4381,12 +4303,12 @@
           <w:szCs w:val="18"/>
         </w:rPr>
       </w:pPr>
-      <w:bookmarkStart w:id="11" w:name="_Toc19888683"/>
+      <w:bookmarkStart w:id="12" w:name="_Toc19888683"/>
       <w:r>
         <w:lastRenderedPageBreak/>
         <w:t>SWOT Analysis</w:t>
       </w:r>
-      <w:bookmarkEnd w:id="11"/>
+      <w:bookmarkEnd w:id="12"/>
       <w:r>
         <w:t xml:space="preserve"> </w:t>
       </w:r>
@@ -4404,9 +4326,9 @@
           <w:szCs w:val="18"/>
         </w:rPr>
       </w:pPr>
-      <w:bookmarkStart w:id="12" w:name="_Toc19887858"/>
-      <w:bookmarkStart w:id="13" w:name="_Toc19888117"/>
-      <w:bookmarkStart w:id="14" w:name="_Toc19888684"/>
+      <w:bookmarkStart w:id="13" w:name="_Toc19887858"/>
+      <w:bookmarkStart w:id="14" w:name="_Toc19888117"/>
+      <w:bookmarkStart w:id="15" w:name="_Toc19888684"/>
       <w:r>
         <w:rPr>
           <w:sz w:val="18"/>
@@ -4438,9 +4360,9 @@
         </w:rPr>
         <w:t>)</w:t>
       </w:r>
-      <w:bookmarkEnd w:id="12"/>
       <w:bookmarkEnd w:id="13"/>
       <w:bookmarkEnd w:id="14"/>
+      <w:bookmarkEnd w:id="15"/>
     </w:p>
     <w:tbl>
       <w:tblPr>
@@ -4813,27 +4735,7 @@
                 <w:sz w:val="24"/>
                 <w:szCs w:val="24"/>
               </w:rPr>
-              <w:t xml:space="preserve">Not Limited </w:t>
-            </w:r>
-            <w:proofErr w:type="gramStart"/>
-            <w:r>
-              <w:rPr>
-                <w:rFonts w:cs="Arial"/>
-                <w:bCs/>
-                <w:sz w:val="24"/>
-                <w:szCs w:val="24"/>
-              </w:rPr>
-              <w:t>By</w:t>
-            </w:r>
-            <w:proofErr w:type="gramEnd"/>
-            <w:r>
-              <w:rPr>
-                <w:rFonts w:cs="Arial"/>
-                <w:bCs/>
-                <w:sz w:val="24"/>
-                <w:szCs w:val="24"/>
-              </w:rPr>
-              <w:t xml:space="preserve"> Budget</w:t>
+              <w:t>Not Limited By Budget</w:t>
             </w:r>
           </w:p>
         </w:tc>
@@ -5130,7 +5032,7 @@
           <w:rFonts w:cs="Arial"/>
         </w:rPr>
       </w:pPr>
-      <w:bookmarkStart w:id="15" w:name="_Toc19888685"/>
+      <w:bookmarkStart w:id="16" w:name="_Toc19888685"/>
       <w:r>
         <w:rPr>
           <w:rFonts w:cs="Arial"/>
@@ -5138,7 +5040,7 @@
         <w:lastRenderedPageBreak/>
         <w:t>Stakeholder and User Descriptions</w:t>
       </w:r>
-      <w:bookmarkEnd w:id="15"/>
+      <w:bookmarkEnd w:id="16"/>
     </w:p>
     <w:p>
       <w:pPr>
@@ -5168,15 +5070,7 @@
         <w:rPr>
           <w:rFonts w:ascii="Arial" w:hAnsi="Arial" w:cs="Arial"/>
         </w:rPr>
-        <w:t>why the require</w:t>
-      </w:r>
-      <w:bookmarkStart w:id="16" w:name="_GoBack"/>
-      <w:bookmarkEnd w:id="16"/>
-      <w:r>
-        <w:rPr>
-          <w:rFonts w:ascii="Arial" w:hAnsi="Arial" w:cs="Arial"/>
-        </w:rPr>
-        <w:t>ments are needed</w:t>
+        <w:t>why the requirements are needed</w:t>
       </w:r>
       <w:r>
         <w:rPr>
@@ -5224,21 +5118,7 @@
         <w:rPr>
           <w:rFonts w:ascii="Arial" w:eastAsia="Times New Roman" w:hAnsi="Arial" w:cs="Arial"/>
         </w:rPr>
-        <w:t xml:space="preserve">There are </w:t>
-      </w:r>
-      <w:proofErr w:type="gramStart"/>
-      <w:r>
-        <w:rPr>
-          <w:rFonts w:ascii="Arial" w:eastAsia="Times New Roman" w:hAnsi="Arial" w:cs="Arial"/>
-        </w:rPr>
-        <w:t>a number of</w:t>
-      </w:r>
-      <w:proofErr w:type="gramEnd"/>
-      <w:r>
-        <w:rPr>
-          <w:rFonts w:ascii="Arial" w:eastAsia="Times New Roman" w:hAnsi="Arial" w:cs="Arial"/>
-        </w:rPr>
-        <w:t xml:space="preserve"> stakeholders with an interest in the development and not all of them are end users. </w:t>
+        <w:t xml:space="preserve">There are a number of stakeholders with an interest in the development and not all of them are end users. </w:t>
       </w:r>
       <w:r>
         <w:rPr>
@@ -5655,14 +5535,12 @@
                 <w:rFonts w:cs="Arial"/>
               </w:rPr>
             </w:pPr>
-            <w:proofErr w:type="gramStart"/>
             <w:r>
               <w:rPr>
                 <w:rFonts w:cs="Arial"/>
               </w:rPr>
               <w:t>User Name</w:t>
             </w:r>
-            <w:proofErr w:type="gramEnd"/>
           </w:p>
         </w:tc>
         <w:tc>
@@ -5774,21 +5652,7 @@
               <w:rPr>
                 <w:rFonts w:eastAsia="Times New Roman" w:cs="Arial"/>
               </w:rPr>
-              <w:t xml:space="preserve">[List the user’s key responsibilities </w:t>
-            </w:r>
-            <w:proofErr w:type="gramStart"/>
-            <w:r>
-              <w:rPr>
-                <w:rFonts w:eastAsia="Times New Roman" w:cs="Arial"/>
-              </w:rPr>
-              <w:t>with regard to</w:t>
-            </w:r>
-            <w:proofErr w:type="gramEnd"/>
-            <w:r>
-              <w:rPr>
-                <w:rFonts w:eastAsia="Times New Roman" w:cs="Arial"/>
-              </w:rPr>
-              <w:t xml:space="preserve"> the system being developed; for example:</w:t>
+              <w:t>[List the user’s key responsibilities with regard to the system being developed; for example:</w:t>
             </w:r>
           </w:p>
           <w:p>
@@ -6907,7 +6771,7 @@
             <w:caps/>
             <w:sz w:val="36"/>
           </w:rPr>
-          <w:t>Joey Corp.</w:t>
+          <w:t>Company name</w:t>
         </w:r>
       </w:p>
     </w:sdtContent>
@@ -8993,7 +8857,7 @@
 </file>
 
 <file path=customXml/itemProps2.xml><?xml version="1.0" encoding="utf-8"?>
-<ds:datastoreItem xmlns:ds="http://schemas.openxmlformats.org/officeDocument/2006/customXml" ds:itemID="{8025A9E5-BE6F-4587-9313-A4171C95E3D0}">
+<ds:datastoreItem xmlns:ds="http://schemas.openxmlformats.org/officeDocument/2006/customXml" ds:itemID="{3BE8138D-999A-4CFC-93D9-F6D499806711}">
   <ds:schemaRefs>
     <ds:schemaRef ds:uri="http://schemas.openxmlformats.org/officeDocument/2006/bibliography"/>
   </ds:schemaRefs>

</xml_diff>